<commit_message>
Kiến trúc ứng dụng v1 - cơ bản
</commit_message>
<xml_diff>
--- a/0. NOTES/RestFulAPI.docx
+++ b/0. NOTES/RestFulAPI.docx
@@ -58,19 +58,674 @@
           <w:sz w:val="44"/>
           <w:lang w:val="en-US"/>
         </w:rPr>
-        <w:t xml:space="preserve"> - DEMO</w:t>
+        <w:t xml:space="preserve"> </w:t>
+      </w:r>
+      <w:r>
+        <w:rPr>
+          <w:b/>
+          <w:sz w:val="44"/>
+          <w:lang w:val="en-US"/>
+        </w:rPr>
+        <w:t>–</w:t>
+      </w:r>
+      <w:r>
+        <w:rPr>
+          <w:b/>
+          <w:sz w:val="44"/>
+          <w:lang w:val="en-US"/>
+        </w:rPr>
+        <w:t xml:space="preserve"> DEMO</w:t>
+      </w:r>
+    </w:p>
+    <w:p>
+      <w:pPr>
+        <w:rPr>
+          <w:b/>
+          <w:sz w:val="44"/>
+          <w:lang w:val="en-US"/>
+        </w:rPr>
+      </w:pPr>
+      <w:proofErr w:type="spellStart"/>
+      <w:r>
+        <w:rPr>
+          <w:b/>
+          <w:sz w:val="44"/>
+          <w:lang w:val="en-US"/>
+        </w:rPr>
+        <w:t>Nguyên</w:t>
+      </w:r>
+      <w:proofErr w:type="spellEnd"/>
+      <w:r>
+        <w:rPr>
+          <w:b/>
+          <w:sz w:val="44"/>
+          <w:lang w:val="en-US"/>
+        </w:rPr>
+        <w:t xml:space="preserve"> </w:t>
+      </w:r>
+      <w:proofErr w:type="spellStart"/>
+      <w:r>
+        <w:rPr>
+          <w:b/>
+          <w:sz w:val="44"/>
+          <w:lang w:val="en-US"/>
+        </w:rPr>
+        <w:t>tắc</w:t>
+      </w:r>
+      <w:proofErr w:type="spellEnd"/>
+      <w:r>
+        <w:rPr>
+          <w:b/>
+          <w:sz w:val="44"/>
+          <w:lang w:val="en-US"/>
+        </w:rPr>
+        <w:t xml:space="preserve"> </w:t>
+      </w:r>
+      <w:proofErr w:type="spellStart"/>
+      <w:r>
+        <w:rPr>
+          <w:b/>
+          <w:sz w:val="44"/>
+          <w:lang w:val="en-US"/>
+        </w:rPr>
+        <w:t>cơ</w:t>
+      </w:r>
+      <w:proofErr w:type="spellEnd"/>
+      <w:r>
+        <w:rPr>
+          <w:b/>
+          <w:sz w:val="44"/>
+          <w:lang w:val="en-US"/>
+        </w:rPr>
+        <w:t xml:space="preserve"> </w:t>
+      </w:r>
+      <w:proofErr w:type="spellStart"/>
+      <w:r>
+        <w:rPr>
+          <w:b/>
+          <w:sz w:val="44"/>
+          <w:lang w:val="en-US"/>
+        </w:rPr>
+        <w:t>bản</w:t>
+      </w:r>
+      <w:proofErr w:type="spellEnd"/>
+    </w:p>
+    <w:p>
+      <w:pPr>
+        <w:pStyle w:val="ListParagraph"/>
+        <w:numPr>
+          <w:ilvl w:val="0"/>
+          <w:numId w:val="3"/>
+        </w:numPr>
+        <w:rPr>
+          <w:sz w:val="44"/>
+          <w:lang w:val="en-US"/>
+        </w:rPr>
+      </w:pPr>
+      <w:r>
+        <w:rPr>
+          <w:sz w:val="44"/>
+          <w:lang w:val="en-US"/>
+        </w:rPr>
+        <w:t>KISS (Keep it simple stupid)</w:t>
+      </w:r>
+    </w:p>
+    <w:p>
+      <w:pPr>
+        <w:pStyle w:val="ListParagraph"/>
+        <w:numPr>
+          <w:ilvl w:val="0"/>
+          <w:numId w:val="3"/>
+        </w:numPr>
+        <w:rPr>
+          <w:sz w:val="44"/>
+          <w:lang w:val="en-US"/>
+        </w:rPr>
+      </w:pPr>
+      <w:proofErr w:type="spellStart"/>
+      <w:r>
+        <w:rPr>
+          <w:sz w:val="44"/>
+          <w:lang w:val="en-US"/>
+        </w:rPr>
+        <w:t>Sử</w:t>
+      </w:r>
+      <w:proofErr w:type="spellEnd"/>
+      <w:r>
+        <w:rPr>
+          <w:sz w:val="44"/>
+          <w:lang w:val="en-US"/>
+        </w:rPr>
+        <w:t xml:space="preserve"> </w:t>
+      </w:r>
+      <w:proofErr w:type="spellStart"/>
+      <w:r>
+        <w:rPr>
+          <w:sz w:val="44"/>
+          <w:lang w:val="en-US"/>
+        </w:rPr>
+        <w:t>dụng</w:t>
+      </w:r>
+      <w:proofErr w:type="spellEnd"/>
+      <w:r>
+        <w:rPr>
+          <w:sz w:val="44"/>
+          <w:lang w:val="en-US"/>
+        </w:rPr>
+        <w:t xml:space="preserve"> </w:t>
+      </w:r>
+      <w:proofErr w:type="spellStart"/>
+      <w:r>
+        <w:rPr>
+          <w:sz w:val="44"/>
+          <w:lang w:val="en-US"/>
+        </w:rPr>
+        <w:t>danh</w:t>
+      </w:r>
+      <w:proofErr w:type="spellEnd"/>
+      <w:r>
+        <w:rPr>
+          <w:sz w:val="44"/>
+          <w:lang w:val="en-US"/>
+        </w:rPr>
+        <w:t xml:space="preserve"> </w:t>
+      </w:r>
+      <w:proofErr w:type="spellStart"/>
+      <w:r>
+        <w:rPr>
+          <w:sz w:val="44"/>
+          <w:lang w:val="en-US"/>
+        </w:rPr>
+        <w:t>từ</w:t>
+      </w:r>
+      <w:proofErr w:type="spellEnd"/>
+      <w:r>
+        <w:rPr>
+          <w:sz w:val="44"/>
+          <w:lang w:val="en-US"/>
+        </w:rPr>
+        <w:t xml:space="preserve">, </w:t>
+      </w:r>
+      <w:proofErr w:type="spellStart"/>
+      <w:r>
+        <w:rPr>
+          <w:sz w:val="44"/>
+          <w:lang w:val="en-US"/>
+        </w:rPr>
+        <w:t>không</w:t>
+      </w:r>
+      <w:proofErr w:type="spellEnd"/>
+      <w:r>
+        <w:rPr>
+          <w:sz w:val="44"/>
+          <w:lang w:val="en-US"/>
+        </w:rPr>
+        <w:t xml:space="preserve"> </w:t>
+      </w:r>
+      <w:proofErr w:type="spellStart"/>
+      <w:r>
+        <w:rPr>
+          <w:sz w:val="44"/>
+          <w:lang w:val="en-US"/>
+        </w:rPr>
+        <w:t>dùng</w:t>
+      </w:r>
+      <w:proofErr w:type="spellEnd"/>
+      <w:r>
+        <w:rPr>
+          <w:sz w:val="44"/>
+          <w:lang w:val="en-US"/>
+        </w:rPr>
+        <w:t xml:space="preserve"> </w:t>
+      </w:r>
+      <w:proofErr w:type="spellStart"/>
+      <w:r>
+        <w:rPr>
+          <w:sz w:val="44"/>
+          <w:lang w:val="en-US"/>
+        </w:rPr>
+        <w:t>động</w:t>
+      </w:r>
+      <w:proofErr w:type="spellEnd"/>
+      <w:r>
+        <w:rPr>
+          <w:sz w:val="44"/>
+          <w:lang w:val="en-US"/>
+        </w:rPr>
+        <w:t xml:space="preserve"> </w:t>
+      </w:r>
+      <w:proofErr w:type="spellStart"/>
+      <w:r>
+        <w:rPr>
+          <w:sz w:val="44"/>
+          <w:lang w:val="en-US"/>
+        </w:rPr>
+        <w:t>từ</w:t>
+      </w:r>
+      <w:proofErr w:type="spellEnd"/>
+    </w:p>
+    <w:p>
+      <w:pPr>
+        <w:pStyle w:val="ListParagraph"/>
+        <w:numPr>
+          <w:ilvl w:val="0"/>
+          <w:numId w:val="3"/>
+        </w:numPr>
+        <w:rPr>
+          <w:sz w:val="44"/>
+          <w:lang w:val="en-US"/>
+        </w:rPr>
+      </w:pPr>
+      <w:proofErr w:type="spellStart"/>
+      <w:r>
+        <w:rPr>
+          <w:sz w:val="44"/>
+          <w:lang w:val="en-US"/>
+        </w:rPr>
+        <w:t>Sử</w:t>
+      </w:r>
+      <w:proofErr w:type="spellEnd"/>
+      <w:r>
+        <w:rPr>
+          <w:sz w:val="44"/>
+          <w:lang w:val="en-US"/>
+        </w:rPr>
+        <w:t xml:space="preserve"> </w:t>
+      </w:r>
+      <w:proofErr w:type="spellStart"/>
+      <w:r>
+        <w:rPr>
+          <w:sz w:val="44"/>
+          <w:lang w:val="en-US"/>
+        </w:rPr>
+        <w:t>dụng</w:t>
+      </w:r>
+      <w:proofErr w:type="spellEnd"/>
+      <w:r>
+        <w:rPr>
+          <w:sz w:val="44"/>
+          <w:lang w:val="en-US"/>
+        </w:rPr>
+        <w:t xml:space="preserve"> </w:t>
+      </w:r>
+      <w:proofErr w:type="spellStart"/>
+      <w:r>
+        <w:rPr>
+          <w:sz w:val="44"/>
+          <w:lang w:val="en-US"/>
+        </w:rPr>
+        <w:t>phương</w:t>
+      </w:r>
+      <w:proofErr w:type="spellEnd"/>
+      <w:r>
+        <w:rPr>
+          <w:sz w:val="44"/>
+          <w:lang w:val="en-US"/>
+        </w:rPr>
+        <w:t xml:space="preserve"> </w:t>
+      </w:r>
+      <w:proofErr w:type="spellStart"/>
+      <w:r>
+        <w:rPr>
+          <w:sz w:val="44"/>
+          <w:lang w:val="en-US"/>
+        </w:rPr>
+        <w:t>thức</w:t>
+      </w:r>
+      <w:proofErr w:type="spellEnd"/>
+      <w:r>
+        <w:rPr>
+          <w:sz w:val="44"/>
+          <w:lang w:val="en-US"/>
+        </w:rPr>
+        <w:t xml:space="preserve"> </w:t>
+      </w:r>
+      <w:proofErr w:type="spellStart"/>
+      <w:r>
+        <w:rPr>
+          <w:sz w:val="44"/>
+          <w:lang w:val="en-US"/>
+        </w:rPr>
+        <w:t>phù</w:t>
+      </w:r>
+      <w:proofErr w:type="spellEnd"/>
+      <w:r>
+        <w:rPr>
+          <w:sz w:val="44"/>
+          <w:lang w:val="en-US"/>
+        </w:rPr>
+        <w:t xml:space="preserve"> </w:t>
+      </w:r>
+      <w:proofErr w:type="spellStart"/>
+      <w:r>
+        <w:rPr>
+          <w:sz w:val="44"/>
+          <w:lang w:val="en-US"/>
+        </w:rPr>
+        <w:t>hợp</w:t>
+      </w:r>
+      <w:proofErr w:type="spellEnd"/>
+    </w:p>
+    <w:p>
+      <w:pPr>
+        <w:pStyle w:val="ListParagraph"/>
+        <w:numPr>
+          <w:ilvl w:val="0"/>
+          <w:numId w:val="3"/>
+        </w:numPr>
+        <w:rPr>
+          <w:sz w:val="44"/>
+          <w:lang w:val="en-US"/>
+        </w:rPr>
+      </w:pPr>
+      <w:proofErr w:type="spellStart"/>
+      <w:r>
+        <w:rPr>
+          <w:sz w:val="44"/>
+          <w:lang w:val="en-US"/>
+        </w:rPr>
+        <w:t>Sử</w:t>
+      </w:r>
+      <w:proofErr w:type="spellEnd"/>
+      <w:r>
+        <w:rPr>
+          <w:sz w:val="44"/>
+          <w:lang w:val="en-US"/>
+        </w:rPr>
+        <w:t xml:space="preserve"> </w:t>
+      </w:r>
+      <w:proofErr w:type="spellStart"/>
+      <w:r>
+        <w:rPr>
+          <w:sz w:val="44"/>
+          <w:lang w:val="en-US"/>
+        </w:rPr>
+        <w:t>dụng</w:t>
+      </w:r>
+      <w:proofErr w:type="spellEnd"/>
+      <w:r>
+        <w:rPr>
+          <w:sz w:val="44"/>
+          <w:lang w:val="en-US"/>
+        </w:rPr>
+        <w:t xml:space="preserve"> </w:t>
+      </w:r>
+      <w:proofErr w:type="spellStart"/>
+      <w:r>
+        <w:rPr>
+          <w:sz w:val="44"/>
+          <w:lang w:val="en-US"/>
+        </w:rPr>
+        <w:t>danh</w:t>
+      </w:r>
+      <w:proofErr w:type="spellEnd"/>
+      <w:r>
+        <w:rPr>
+          <w:sz w:val="44"/>
+          <w:lang w:val="en-US"/>
+        </w:rPr>
+        <w:t xml:space="preserve"> </w:t>
+      </w:r>
+      <w:proofErr w:type="spellStart"/>
+      <w:r>
+        <w:rPr>
+          <w:sz w:val="44"/>
+          <w:lang w:val="en-US"/>
+        </w:rPr>
+        <w:t>từ</w:t>
+      </w:r>
+      <w:proofErr w:type="spellEnd"/>
+      <w:r>
+        <w:rPr>
+          <w:sz w:val="44"/>
+          <w:lang w:val="en-US"/>
+        </w:rPr>
+        <w:t xml:space="preserve"> </w:t>
+      </w:r>
+      <w:proofErr w:type="spellStart"/>
+      <w:r>
+        <w:rPr>
+          <w:sz w:val="44"/>
+          <w:lang w:val="en-US"/>
+        </w:rPr>
+        <w:t>số</w:t>
+      </w:r>
+      <w:proofErr w:type="spellEnd"/>
+      <w:r>
+        <w:rPr>
+          <w:sz w:val="44"/>
+          <w:lang w:val="en-US"/>
+        </w:rPr>
+        <w:t xml:space="preserve"> nhiều và </w:t>
+      </w:r>
+      <w:proofErr w:type="spellStart"/>
+      <w:r>
+        <w:rPr>
+          <w:sz w:val="44"/>
+          <w:lang w:val="en-US"/>
+        </w:rPr>
+        <w:t>thống</w:t>
+      </w:r>
+      <w:proofErr w:type="spellEnd"/>
+      <w:r>
+        <w:rPr>
+          <w:sz w:val="44"/>
+          <w:lang w:val="en-US"/>
+        </w:rPr>
+        <w:t xml:space="preserve"> </w:t>
+      </w:r>
+      <w:proofErr w:type="spellStart"/>
+      <w:r>
+        <w:rPr>
+          <w:sz w:val="44"/>
+          <w:lang w:val="en-US"/>
+        </w:rPr>
+        <w:t>nhất</w:t>
+      </w:r>
+      <w:proofErr w:type="spellEnd"/>
+      <w:r>
+        <w:rPr>
+          <w:sz w:val="44"/>
+          <w:lang w:val="en-US"/>
+        </w:rPr>
+        <w:t xml:space="preserve"> </w:t>
+      </w:r>
+      <w:proofErr w:type="spellStart"/>
+      <w:r>
+        <w:rPr>
+          <w:sz w:val="44"/>
+          <w:lang w:val="en-US"/>
+        </w:rPr>
+        <w:t>cho</w:t>
+      </w:r>
+      <w:proofErr w:type="spellEnd"/>
+      <w:r>
+        <w:rPr>
+          <w:sz w:val="44"/>
+          <w:lang w:val="en-US"/>
+        </w:rPr>
+        <w:t xml:space="preserve"> </w:t>
+      </w:r>
+      <w:proofErr w:type="spellStart"/>
+      <w:r>
+        <w:rPr>
+          <w:sz w:val="44"/>
+          <w:lang w:val="en-US"/>
+        </w:rPr>
+        <w:t>toàn</w:t>
+      </w:r>
+      <w:proofErr w:type="spellEnd"/>
+      <w:r>
+        <w:rPr>
+          <w:sz w:val="44"/>
+          <w:lang w:val="en-US"/>
+        </w:rPr>
+        <w:t xml:space="preserve"> </w:t>
+      </w:r>
+      <w:proofErr w:type="spellStart"/>
+      <w:r>
+        <w:rPr>
+          <w:sz w:val="44"/>
+          <w:lang w:val="en-US"/>
+        </w:rPr>
+        <w:t>bộ</w:t>
+      </w:r>
+      <w:proofErr w:type="spellEnd"/>
+      <w:r>
+        <w:rPr>
+          <w:sz w:val="44"/>
+          <w:lang w:val="en-US"/>
+        </w:rPr>
+        <w:t xml:space="preserve"> </w:t>
+      </w:r>
+      <w:proofErr w:type="spellStart"/>
+      <w:r>
+        <w:rPr>
+          <w:sz w:val="44"/>
+          <w:lang w:val="en-US"/>
+        </w:rPr>
+        <w:t>dự</w:t>
+      </w:r>
+      <w:proofErr w:type="spellEnd"/>
+      <w:r>
+        <w:rPr>
+          <w:sz w:val="44"/>
+          <w:lang w:val="en-US"/>
+        </w:rPr>
+        <w:t xml:space="preserve"> </w:t>
+      </w:r>
+      <w:proofErr w:type="spellStart"/>
+      <w:r>
+        <w:rPr>
+          <w:sz w:val="44"/>
+          <w:lang w:val="en-US"/>
+        </w:rPr>
+        <w:t>án</w:t>
+      </w:r>
+      <w:proofErr w:type="spellEnd"/>
+    </w:p>
+    <w:p>
+      <w:pPr>
+        <w:ind w:left="360"/>
+        <w:rPr>
+          <w:sz w:val="44"/>
+          <w:lang w:val="en-US"/>
+        </w:rPr>
+      </w:pPr>
+      <w:r>
+        <w:rPr>
+          <w:sz w:val="44"/>
+          <w:lang w:val="en-US"/>
+        </w:rPr>
+        <w:t>5.fsad</w:t>
+      </w:r>
+    </w:p>
+    <w:p>
+      <w:pPr>
+        <w:ind w:left="360"/>
+        <w:rPr>
+          <w:sz w:val="44"/>
+          <w:lang w:val="en-US"/>
+        </w:rPr>
+      </w:pPr>
+      <w:r>
+        <w:rPr>
+          <w:sz w:val="44"/>
+          <w:lang w:val="en-US"/>
+        </w:rPr>
+        <w:t xml:space="preserve">6.Sử </w:t>
+      </w:r>
+      <w:proofErr w:type="spellStart"/>
+      <w:r>
+        <w:rPr>
+          <w:sz w:val="44"/>
+          <w:lang w:val="en-US"/>
+        </w:rPr>
+        <w:t>dụng</w:t>
+      </w:r>
+      <w:proofErr w:type="spellEnd"/>
+      <w:r>
+        <w:rPr>
+          <w:sz w:val="44"/>
+          <w:lang w:val="en-US"/>
+        </w:rPr>
+        <w:t xml:space="preserve"> </w:t>
+      </w:r>
+      <w:proofErr w:type="spellStart"/>
+      <w:r>
+        <w:rPr>
+          <w:sz w:val="44"/>
+          <w:lang w:val="en-US"/>
+        </w:rPr>
+        <w:t>tham</w:t>
+      </w:r>
+      <w:proofErr w:type="spellEnd"/>
+      <w:r>
+        <w:rPr>
+          <w:sz w:val="44"/>
+          <w:lang w:val="en-US"/>
+        </w:rPr>
+        <w:t xml:space="preserve"> </w:t>
+      </w:r>
+      <w:proofErr w:type="spellStart"/>
+      <w:r>
+        <w:rPr>
+          <w:sz w:val="44"/>
+          <w:lang w:val="en-US"/>
+        </w:rPr>
+        <w:t>số</w:t>
+      </w:r>
+      <w:proofErr w:type="spellEnd"/>
+    </w:p>
+    <w:p>
+      <w:pPr>
+        <w:ind w:left="360"/>
+        <w:rPr>
+          <w:sz w:val="44"/>
+          <w:lang w:val="en-US"/>
+        </w:rPr>
+      </w:pPr>
+      <w:r>
+        <w:rPr>
+          <w:sz w:val="44"/>
+          <w:lang w:val="en-US"/>
+        </w:rPr>
+        <w:t xml:space="preserve">7.Sử </w:t>
+      </w:r>
+      <w:proofErr w:type="spellStart"/>
+      <w:r>
+        <w:rPr>
+          <w:sz w:val="44"/>
+          <w:lang w:val="en-US"/>
+        </w:rPr>
+        <w:t>dụng</w:t>
+      </w:r>
+      <w:proofErr w:type="spellEnd"/>
+      <w:r>
+        <w:rPr>
+          <w:sz w:val="44"/>
+          <w:lang w:val="en-US"/>
+        </w:rPr>
+        <w:t xml:space="preserve"> </w:t>
+      </w:r>
+      <w:proofErr w:type="spellStart"/>
+      <w:r>
+        <w:rPr>
+          <w:sz w:val="44"/>
+          <w:lang w:val="en-US"/>
+        </w:rPr>
+        <w:t>mã</w:t>
+      </w:r>
+      <w:proofErr w:type="spellEnd"/>
+      <w:r>
+        <w:rPr>
+          <w:sz w:val="44"/>
+          <w:lang w:val="en-US"/>
+        </w:rPr>
+        <w:t xml:space="preserve"> HTTP Status Code</w:t>
       </w:r>
       <w:bookmarkStart w:id="0" w:name="_GoBack"/>
       <w:bookmarkEnd w:id="0"/>
-    </w:p>
-    <w:p>
-      <w:pPr>
-        <w:rPr>
-          <w:b/>
-          <w:sz w:val="44"/>
-          <w:lang w:val="en-US"/>
-        </w:rPr>
-      </w:pPr>
     </w:p>
     <w:p>
       <w:pPr>
@@ -234,6 +889,95 @@
     </w:lvl>
   </w:abstractNum>
   <w:abstractNum w:abstractNumId="1" w15:restartNumberingAfterBreak="0">
+    <w:nsid w:val="201C0961"/>
+    <w:multiLevelType w:val="hybridMultilevel"/>
+    <w:tmpl w:val="615A3E32"/>
+    <w:lvl w:ilvl="0" w:tplc="0409000F">
+      <w:start w:val="1"/>
+      <w:numFmt w:val="decimal"/>
+      <w:lvlText w:val="%1."/>
+      <w:lvlJc w:val="left"/>
+      <w:pPr>
+        <w:ind w:left="720" w:hanging="360"/>
+      </w:pPr>
+      <w:rPr>
+        <w:rFonts w:hint="default"/>
+      </w:rPr>
+    </w:lvl>
+    <w:lvl w:ilvl="1" w:tplc="04090019" w:tentative="1">
+      <w:start w:val="1"/>
+      <w:numFmt w:val="lowerLetter"/>
+      <w:lvlText w:val="%2."/>
+      <w:lvlJc w:val="left"/>
+      <w:pPr>
+        <w:ind w:left="1440" w:hanging="360"/>
+      </w:pPr>
+    </w:lvl>
+    <w:lvl w:ilvl="2" w:tplc="0409001B" w:tentative="1">
+      <w:start w:val="1"/>
+      <w:numFmt w:val="lowerRoman"/>
+      <w:lvlText w:val="%3."/>
+      <w:lvlJc w:val="right"/>
+      <w:pPr>
+        <w:ind w:left="2160" w:hanging="180"/>
+      </w:pPr>
+    </w:lvl>
+    <w:lvl w:ilvl="3" w:tplc="0409000F" w:tentative="1">
+      <w:start w:val="1"/>
+      <w:numFmt w:val="decimal"/>
+      <w:lvlText w:val="%4."/>
+      <w:lvlJc w:val="left"/>
+      <w:pPr>
+        <w:ind w:left="2880" w:hanging="360"/>
+      </w:pPr>
+    </w:lvl>
+    <w:lvl w:ilvl="4" w:tplc="04090019" w:tentative="1">
+      <w:start w:val="1"/>
+      <w:numFmt w:val="lowerLetter"/>
+      <w:lvlText w:val="%5."/>
+      <w:lvlJc w:val="left"/>
+      <w:pPr>
+        <w:ind w:left="3600" w:hanging="360"/>
+      </w:pPr>
+    </w:lvl>
+    <w:lvl w:ilvl="5" w:tplc="0409001B" w:tentative="1">
+      <w:start w:val="1"/>
+      <w:numFmt w:val="lowerRoman"/>
+      <w:lvlText w:val="%6."/>
+      <w:lvlJc w:val="right"/>
+      <w:pPr>
+        <w:ind w:left="4320" w:hanging="180"/>
+      </w:pPr>
+    </w:lvl>
+    <w:lvl w:ilvl="6" w:tplc="0409000F" w:tentative="1">
+      <w:start w:val="1"/>
+      <w:numFmt w:val="decimal"/>
+      <w:lvlText w:val="%7."/>
+      <w:lvlJc w:val="left"/>
+      <w:pPr>
+        <w:ind w:left="5040" w:hanging="360"/>
+      </w:pPr>
+    </w:lvl>
+    <w:lvl w:ilvl="7" w:tplc="04090019" w:tentative="1">
+      <w:start w:val="1"/>
+      <w:numFmt w:val="lowerLetter"/>
+      <w:lvlText w:val="%8."/>
+      <w:lvlJc w:val="left"/>
+      <w:pPr>
+        <w:ind w:left="5760" w:hanging="360"/>
+      </w:pPr>
+    </w:lvl>
+    <w:lvl w:ilvl="8" w:tplc="0409001B" w:tentative="1">
+      <w:start w:val="1"/>
+      <w:numFmt w:val="lowerRoman"/>
+      <w:lvlText w:val="%9."/>
+      <w:lvlJc w:val="right"/>
+      <w:pPr>
+        <w:ind w:left="6480" w:hanging="180"/>
+      </w:pPr>
+    </w:lvl>
+  </w:abstractNum>
+  <w:abstractNum w:abstractNumId="2" w15:restartNumberingAfterBreak="0">
     <w:nsid w:val="6A1F7173"/>
     <w:multiLevelType w:val="multilevel"/>
     <w:tmpl w:val="3B6292E6"/>
@@ -391,9 +1135,12 @@
     </w:lvl>
   </w:abstractNum>
   <w:num w:numId="1">
-    <w:abstractNumId w:val="1"/>
+    <w:abstractNumId w:val="2"/>
   </w:num>
   <w:num w:numId="2">
+    <w:abstractNumId w:val="2"/>
+  </w:num>
+  <w:num w:numId="3">
     <w:abstractNumId w:val="1"/>
   </w:num>
 </w:numbering>

</xml_diff>